<commit_message>
Added an fxml with no animations. Updated readme accordingly. Added back apache commons lang3-3.3
</commit_message>
<xml_diff>
--- a/Readme.docx
+++ b/Readme.docx
@@ -262,16 +262,7 @@
           <w:rFonts w:eastAsia="Times New Roman" w:cs="Courier New"/>
           <w:color w:val="222222"/>
         </w:rPr>
-        <w:t xml:space="preserve"> data points can be </w:t>
-      </w:r>
-      <w:bookmarkStart w:id="0" w:name="_GoBack"/>
-      <w:bookmarkEnd w:id="0"/>
-      <w:r>
-        <w:rPr>
-          <w:rFonts w:eastAsia="Times New Roman" w:cs="Courier New"/>
-          <w:color w:val="222222"/>
-        </w:rPr>
-        <w:t>displayed by a GUI in successive order. </w:t>
+        <w:t xml:space="preserve"> data points can be displayed by a GUI in successive order. </w:t>
       </w:r>
     </w:p>
     <w:p>
@@ -670,7 +661,21 @@
           <w:rFonts w:eastAsia="Times New Roman" w:cs="Courier New"/>
           <w:color w:val="222222"/>
         </w:rPr>
-        <w:t>To run this application, please extract the zip file to an empty directory and import the project into either an IntelliJ or Eclipse based IDE. The main entry point for this code is present in the directory ./src/base/Main.java. Running from this location will immediately start the application. This application was developed using the Java JDK version 1.8 and should be the only requirement for compatibility.</w:t>
+        <w:t>To run this application, please extract the zip file to an empty directory and import the project into either an IntelliJ or Eclipse based IDE. The main entry point for this code is present in the directory ./src/base/Main.java. Running from this location will immediately start the application. This application was developed using the Java JDK version 1.8</w:t>
+      </w:r>
+      <w:r>
+        <w:rPr>
+          <w:rFonts w:eastAsia="Times New Roman" w:cs="Courier New"/>
+          <w:color w:val="222222"/>
+        </w:rPr>
+        <w:t xml:space="preserve"> and Apache Commons lang 3-3.3. Please use these </w:t>
+      </w:r>
+      <w:r>
+        <w:rPr>
+          <w:rFonts w:eastAsia="Times New Roman" w:cs="Courier New"/>
+          <w:color w:val="222222"/>
+        </w:rPr>
+        <w:t>for compatibility.</w:t>
       </w:r>
     </w:p>
     <w:p>
@@ -753,7 +758,7 @@
             <v:path o:extrusionok="f" gradientshapeok="t" o:connecttype="rect"/>
             <o:lock v:ext="edit" aspectratio="t"/>
           </v:shapetype>
-          <v:shape id="_x0000_i1025" type="#_x0000_t75" style="width:467.75pt;height:291.05pt">
+          <v:shape id="_x0000_i1025" type="#_x0000_t75" style="width:467.8pt;height:290.9pt">
             <v:imagedata r:id="rId7" o:title="screen1"/>
           </v:shape>
         </w:pict>
@@ -819,6 +824,7 @@
           <w:rFonts w:eastAsia="Times New Roman" w:cs="Courier New"/>
           <w:color w:val="222222"/>
         </w:rPr>
+        <w:lastRenderedPageBreak/>
         <w:t>The screen shot above illustrates the initial state of the application after start up. A grid pane was used to split the GUI between the graph area on the left, and the options on the right.</w:t>
       </w:r>
     </w:p>
@@ -854,9 +860,8 @@
           <w:rFonts w:eastAsia="Times New Roman" w:cs="Courier New"/>
           <w:color w:val="222222"/>
         </w:rPr>
-        <w:lastRenderedPageBreak/>
         <w:pict>
-          <v:shape id="_x0000_i1026" type="#_x0000_t75" style="width:104.7pt;height:260.95pt">
+          <v:shape id="_x0000_i1026" type="#_x0000_t75" style="width:104.55pt;height:260.95pt">
             <v:imagedata r:id="rId8" o:title="screen2"/>
           </v:shape>
         </w:pict>
@@ -1099,7 +1104,7 @@
         </w:rPr>
         <w:lastRenderedPageBreak/>
         <w:pict>
-          <v:shape id="_x0000_i1027" type="#_x0000_t75" style="width:467.75pt;height:291.05pt">
+          <v:shape id="_x0000_i1027" type="#_x0000_t75" style="width:467.45pt;height:291.3pt">
             <v:imagedata r:id="rId9" o:title="screen3"/>
           </v:shape>
         </w:pict>
@@ -1156,8 +1161,16 @@
         </w:numPr>
       </w:pPr>
       <w:r>
-        <w:t>Animation between frames temporarily causes the bar values for each position to rise up and show multiple colors. This seems to be the intended animation affect provided by JavaFX. An alternate fxml (./src/base/alternate.fxml) is provided for experimentation that simply disables all animations. It can replace gui.fxml to illustrate this.</w:t>
-      </w:r>
+        <w:t xml:space="preserve">Animation between frames temporarily causes the bar values for each position to rise up and show multiple colors. This seems to be the intended animation affect provided by JavaFX. An alternate fxml (./src/base/alternate.fxml) is provided for experimentation that </w:t>
+      </w:r>
+      <w:r>
+        <w:t>enables</w:t>
+      </w:r>
+      <w:r>
+        <w:t xml:space="preserve"> all animations. It can replace gui.fxml to illustrate this.</w:t>
+      </w:r>
+      <w:bookmarkStart w:id="0" w:name="_GoBack"/>
+      <w:bookmarkEnd w:id="0"/>
     </w:p>
     <w:sectPr>
       <w:headerReference w:type="default" r:id="rId10"/>
@@ -1238,7 +1251,7 @@
           <w:rPr>
             <w:noProof/>
           </w:rPr>
-          <w:t>3</w:t>
+          <w:t>2</w:t>
         </w:r>
         <w:r>
           <w:rPr>

</xml_diff>